<commit_message>
docs: add links to colab notebooks in README.md
</commit_message>
<xml_diff>
--- a/lab_5/Фам_Данг_Чунг_Нгиа_лаб5.docx
+++ b/lab_5/Фам_Данг_Чунг_Нгиа_лаб5.docx
@@ -831,25 +831,7 @@
                 <w:b/>
                 <w:noProof/>
               </w:rPr>
-              <w:t>ВЫВ</w:t>
-            </w:r>
-            <w:r>
-              <w:rPr>
-                <w:rStyle w:val="Hyperlink"/>
-                <w:rFonts w:ascii="Times New Roman" w:hAnsi="Times New Roman" w:cs="Times New Roman"/>
-                <w:b/>
-                <w:noProof/>
-              </w:rPr>
-              <w:t>О</w:t>
-            </w:r>
-            <w:r>
-              <w:rPr>
-                <w:rStyle w:val="Hyperlink"/>
-                <w:rFonts w:ascii="Times New Roman" w:hAnsi="Times New Roman" w:cs="Times New Roman"/>
-                <w:b/>
-                <w:noProof/>
-              </w:rPr>
-              <w:t>Д</w:t>
+              <w:t>ВЫВОД</w:t>
             </w:r>
             <w:r>
               <w:rPr>
@@ -1637,7 +1619,7 @@
     <w:p>
       <w:pPr>
         <w:spacing w:line="360" w:lineRule="auto"/>
-        <w:ind w:left="709"/>
+        <w:ind w:left="720" w:firstLine="709"/>
         <w:jc w:val="both"/>
         <w:rPr>
           <w:rFonts w:ascii="Times New Roman" w:hAnsi="Times New Roman" w:cs="Times New Roman"/>
@@ -1659,7 +1641,17 @@
           <w:sz w:val="28"/>
           <w:szCs w:val="28"/>
         </w:rPr>
-        <w:t>Для решения задачи многоклассовой классификации (цифры 0–9) используется полностью реализ</w:t>
+        <w:t xml:space="preserve">Для решения задачи многоклассовой классификации (цифры 0–9) используется </w:t>
+      </w:r>
+      <w:bookmarkStart w:id="2" w:name="_GoBack"/>
+      <w:bookmarkEnd w:id="2"/>
+      <w:r>
+        <w:rPr>
+          <w:rFonts w:ascii="Times New Roman" w:hAnsi="Times New Roman" w:cs="Times New Roman"/>
+          <w:sz w:val="28"/>
+          <w:szCs w:val="28"/>
+        </w:rPr>
+        <w:t>полностью реализ</w:t>
       </w:r>
       <w:r>
         <w:rPr>
@@ -1826,16 +1818,7 @@
                       <w:szCs w:val="28"/>
                       <w:lang w:val="vi-VN"/>
                     </w:rPr>
-                    <m:t>L</m:t>
-                  </m:r>
-                  <m:r>
-                    <w:rPr>
-                      <w:rFonts w:ascii="Cambria Math" w:hAnsi="Cambria Math" w:cs="Times New Roman"/>
-                      <w:sz w:val="28"/>
-                      <w:szCs w:val="28"/>
-                      <w:lang w:val="vi-VN"/>
-                    </w:rPr>
-                    <m:t>-1</m:t>
+                    <m:t>L-1</m:t>
                   </m:r>
                 </m:sub>
               </m:sSub>
@@ -2815,16 +2798,7 @@
                                   <w:szCs w:val="28"/>
                                   <w:lang w:val="vi-VN"/>
                                 </w:rPr>
-                                <m:t>i,</m:t>
-                              </m:r>
-                              <m:r>
-                                <w:rPr>
-                                  <w:rFonts w:ascii="Cambria Math" w:hAnsi="Cambria Math" w:cs="Times New Roman"/>
-                                  <w:sz w:val="28"/>
-                                  <w:szCs w:val="28"/>
-                                  <w:lang w:val="vi-VN"/>
-                                </w:rPr>
-                                <m:t>k</m:t>
+                                <m:t>i,k</m:t>
                               </m:r>
                             </m:sub>
                           </m:sSub>
@@ -3260,16 +3234,7 @@
                   <w:szCs w:val="28"/>
                   <w:lang w:val="vi-VN"/>
                 </w:rPr>
-                <m:t>t</m:t>
-              </m:r>
-              <m:r>
-                <w:rPr>
-                  <w:rFonts w:ascii="Cambria Math" w:hAnsi="Cambria Math" w:cs="Times New Roman"/>
-                  <w:sz w:val="28"/>
-                  <w:szCs w:val="28"/>
-                  <w:lang w:val="vi-VN"/>
-                </w:rPr>
-                <m:t>-1</m:t>
+                <m:t>t-1</m:t>
               </m:r>
             </m:sub>
           </m:sSub>
@@ -3503,16 +3468,7 @@
                   <w:szCs w:val="28"/>
                   <w:lang w:val="vi-VN"/>
                 </w:rPr>
-                <m:t>t</m:t>
-              </m:r>
-              <m:r>
-                <w:rPr>
-                  <w:rFonts w:ascii="Cambria Math" w:hAnsi="Cambria Math" w:cs="Times New Roman"/>
-                  <w:sz w:val="28"/>
-                  <w:szCs w:val="28"/>
-                  <w:lang w:val="vi-VN"/>
-                </w:rPr>
-                <m:t>-1</m:t>
+                <m:t>t-1</m:t>
               </m:r>
             </m:sub>
           </m:sSub>
@@ -3840,15 +3796,7 @@
                   <w:sz w:val="28"/>
                   <w:szCs w:val="28"/>
                 </w:rPr>
-                <m:t>+</m:t>
-              </m:r>
-              <m:r>
-                <w:rPr>
-                  <w:rFonts w:ascii="Cambria Math" w:eastAsiaTheme="minorEastAsia" w:hAnsi="Cambria Math" w:cs="Times New Roman"/>
-                  <w:sz w:val="28"/>
-                  <w:szCs w:val="28"/>
-                </w:rPr>
-                <m:t>ε</m:t>
+                <m:t>+ε</m:t>
               </m:r>
             </m:den>
           </m:f>
@@ -4867,7 +4815,7 @@
           <w:lang w:val="en-US"/>
         </w:rPr>
       </w:pPr>
-      <w:bookmarkStart w:id="2" w:name="_Toc213281444"/>
+      <w:bookmarkStart w:id="3" w:name="_Toc213281444"/>
       <w:r>
         <w:rPr>
           <w:rFonts w:ascii="Times New Roman" w:hAnsi="Times New Roman" w:cs="Times New Roman"/>
@@ -4878,7 +4826,7 @@
         <w:lastRenderedPageBreak/>
         <w:t>КОД МОДЕЛИ</w:t>
       </w:r>
-      <w:bookmarkEnd w:id="2"/>
+      <w:bookmarkEnd w:id="3"/>
     </w:p>
     <w:p>
       <w:pPr>
@@ -6744,14 +6692,7 @@
           <w:rFonts w:ascii="Courier New" w:hAnsi="Courier New" w:cs="Courier New"/>
           <w:lang w:val="en-US"/>
         </w:rPr>
-        <w:t xml:space="preserve">        r</w:t>
-      </w:r>
-      <w:r>
-        <w:rPr>
-          <w:rFonts w:ascii="Courier New" w:hAnsi="Courier New" w:cs="Courier New"/>
-          <w:lang w:val="en-US"/>
-        </w:rPr>
-        <w:t xml:space="preserve">eturn </w:t>
+        <w:t xml:space="preserve">        return </w:t>
       </w:r>
       <w:proofErr w:type="spellStart"/>
       <w:proofErr w:type="gramStart"/>
@@ -7060,14 +7001,7 @@
           <w:rFonts w:ascii="Courier New" w:hAnsi="Courier New" w:cs="Courier New"/>
           <w:lang w:val="en-US"/>
         </w:rPr>
-        <w:t xml:space="preserve">   </w:t>
-      </w:r>
-      <w:r>
-        <w:rPr>
-          <w:rFonts w:ascii="Courier New" w:hAnsi="Courier New" w:cs="Courier New"/>
-          <w:lang w:val="en-US"/>
-        </w:rPr>
-        <w:t xml:space="preserve">     return </w:t>
+        <w:t xml:space="preserve">        return </w:t>
       </w:r>
       <w:proofErr w:type="spellStart"/>
       <w:proofErr w:type="gramStart"/>
@@ -7467,6 +7401,7 @@
           <w:i/>
           <w:sz w:val="28"/>
           <w:szCs w:val="28"/>
+          <w:lang w:val="en-US"/>
         </w:rPr>
       </w:pPr>
       <w:r>
@@ -7487,8 +7422,9 @@
           <w:i/>
           <w:sz w:val="28"/>
           <w:szCs w:val="28"/>
-        </w:rPr>
-        <w:t xml:space="preserve"> </w:t>
+          <w:lang w:val="en-US"/>
+        </w:rPr>
+        <w:t xml:space="preserve"> 2</w:t>
       </w:r>
       <w:r>
         <w:rPr>
@@ -7497,8 +7433,9 @@
           <w:i/>
           <w:sz w:val="28"/>
           <w:szCs w:val="28"/>
-        </w:rPr>
-        <w:t>2</w:t>
+          <w:lang w:val="vi-VN"/>
+        </w:rPr>
+        <w:t>.</w:t>
       </w:r>
       <w:r>
         <w:rPr>
@@ -7507,9 +7444,9 @@
           <w:i/>
           <w:sz w:val="28"/>
           <w:szCs w:val="28"/>
-          <w:lang w:val="vi-VN"/>
-        </w:rPr>
-        <w:t>.</w:t>
+          <w:lang w:val="en-US"/>
+        </w:rPr>
+        <w:t>1</w:t>
       </w:r>
       <w:r>
         <w:rPr>
@@ -7518,17 +7455,36 @@
           <w:i/>
           <w:sz w:val="28"/>
           <w:szCs w:val="28"/>
-        </w:rPr>
-        <w:t>1</w:t>
-      </w:r>
-      <w:r>
-        <w:rPr>
-          <w:rFonts w:ascii="Times New Roman" w:hAnsi="Times New Roman" w:cs="Times New Roman"/>
-          <w:b/>
+          <w:lang w:val="vi-VN"/>
+        </w:rPr>
+        <w:t xml:space="preserve"> </w:t>
+      </w:r>
+      <w:r>
+        <w:rPr>
+          <w:rFonts w:ascii="Times New Roman" w:hAnsi="Times New Roman" w:cs="Times New Roman"/>
           <w:i/>
           <w:sz w:val="28"/>
           <w:szCs w:val="28"/>
-          <w:lang w:val="vi-VN"/>
+          <w:lang w:val="en-US"/>
+        </w:rPr>
+        <w:t xml:space="preserve">– </w:t>
+      </w:r>
+      <w:r>
+        <w:rPr>
+          <w:rFonts w:ascii="Times New Roman" w:hAnsi="Times New Roman" w:cs="Times New Roman"/>
+          <w:i/>
+          <w:sz w:val="28"/>
+          <w:szCs w:val="28"/>
+        </w:rPr>
+        <w:t>Код</w:t>
+      </w:r>
+      <w:r>
+        <w:rPr>
+          <w:rFonts w:ascii="Times New Roman" w:hAnsi="Times New Roman" w:cs="Times New Roman"/>
+          <w:i/>
+          <w:sz w:val="28"/>
+          <w:szCs w:val="28"/>
+          <w:lang w:val="en-US"/>
         </w:rPr>
         <w:t xml:space="preserve"> </w:t>
       </w:r>
@@ -7539,7 +7495,7 @@
           <w:sz w:val="28"/>
           <w:szCs w:val="28"/>
         </w:rPr>
-        <w:t xml:space="preserve">– </w:t>
+        <w:t>класса</w:t>
       </w:r>
       <w:r>
         <w:rPr>
@@ -7547,17 +7503,20 @@
           <w:i/>
           <w:sz w:val="28"/>
           <w:szCs w:val="28"/>
-        </w:rPr>
-        <w:t>Код</w:t>
-      </w:r>
+          <w:lang w:val="en-US"/>
+        </w:rPr>
+        <w:t xml:space="preserve"> </w:t>
+      </w:r>
+      <w:proofErr w:type="spellStart"/>
       <w:r>
         <w:rPr>
           <w:rFonts w:ascii="Times New Roman" w:hAnsi="Times New Roman" w:cs="Times New Roman"/>
           <w:i/>
           <w:sz w:val="28"/>
           <w:szCs w:val="28"/>
-        </w:rPr>
-        <w:t xml:space="preserve"> </w:t>
+          <w:lang w:val="en-US"/>
+        </w:rPr>
+        <w:t>CNN</w:t>
       </w:r>
       <w:r>
         <w:rPr>
@@ -7565,46 +7524,18 @@
           <w:i/>
           <w:sz w:val="28"/>
           <w:szCs w:val="28"/>
-        </w:rPr>
-        <w:t>класса</w:t>
-      </w:r>
+          <w:lang w:val="en-US"/>
+        </w:rPr>
+        <w:t>Model</w:t>
+      </w:r>
+      <w:proofErr w:type="spellEnd"/>
       <w:r>
         <w:rPr>
           <w:rFonts w:ascii="Times New Roman" w:hAnsi="Times New Roman" w:cs="Times New Roman"/>
           <w:i/>
           <w:sz w:val="28"/>
           <w:szCs w:val="28"/>
-        </w:rPr>
-        <w:t xml:space="preserve"> </w:t>
-      </w:r>
-      <w:proofErr w:type="spellStart"/>
-      <w:r>
-        <w:rPr>
-          <w:rFonts w:ascii="Times New Roman" w:hAnsi="Times New Roman" w:cs="Times New Roman"/>
-          <w:i/>
-          <w:sz w:val="28"/>
-          <w:szCs w:val="28"/>
-          <w:lang w:val="en-US"/>
-        </w:rPr>
-        <w:t>CNN</w:t>
-      </w:r>
-      <w:r>
-        <w:rPr>
-          <w:rFonts w:ascii="Times New Roman" w:hAnsi="Times New Roman" w:cs="Times New Roman"/>
-          <w:i/>
-          <w:sz w:val="28"/>
-          <w:szCs w:val="28"/>
-          <w:lang w:val="en-US"/>
-        </w:rPr>
-        <w:t>Model</w:t>
-      </w:r>
-      <w:proofErr w:type="spellEnd"/>
-      <w:r>
-        <w:rPr>
-          <w:rFonts w:ascii="Times New Roman" w:hAnsi="Times New Roman" w:cs="Times New Roman"/>
-          <w:i/>
-          <w:sz w:val="28"/>
-          <w:szCs w:val="28"/>
+          <w:lang w:val="en-US"/>
         </w:rPr>
         <w:t xml:space="preserve"> </w:t>
       </w:r>
@@ -9393,16 +9324,7 @@
           <w:sz w:val="28"/>
           <w:szCs w:val="28"/>
         </w:rPr>
-        <w:t xml:space="preserve"> </w:t>
-      </w:r>
-      <w:r>
-        <w:rPr>
-          <w:rFonts w:ascii="Times New Roman" w:hAnsi="Times New Roman" w:cs="Times New Roman"/>
-          <w:i/>
-          <w:sz w:val="28"/>
-          <w:szCs w:val="28"/>
-        </w:rPr>
-        <w:t>(</w:t>
+        <w:t xml:space="preserve"> (</w:t>
       </w:r>
       <w:r>
         <w:rPr>
@@ -10673,7 +10595,7 @@
           <w:color w:val="auto"/>
         </w:rPr>
       </w:pPr>
-      <w:bookmarkStart w:id="3" w:name="_Toc213281445"/>
+      <w:bookmarkStart w:id="4" w:name="_Toc213281445"/>
       <w:r>
         <w:rPr>
           <w:rFonts w:eastAsia="Times New Roman"/>
@@ -10739,7 +10661,7 @@
         </w:rPr>
         <w:t>ОЦЕНКА МОДЕЛИ</w:t>
       </w:r>
-      <w:bookmarkEnd w:id="3"/>
+      <w:bookmarkEnd w:id="4"/>
     </w:p>
     <w:p>
       <w:pPr>
@@ -11243,7 +11165,7 @@
           <w14:ligatures w14:val="none"/>
         </w:rPr>
       </w:pPr>
-      <w:bookmarkStart w:id="4" w:name="_Toc213281446"/>
+      <w:bookmarkStart w:id="5" w:name="_Toc213281446"/>
       <w:r>
         <w:rPr>
           <w:rFonts w:ascii="Times New Roman" w:hAnsi="Times New Roman" w:cs="Times New Roman"/>
@@ -11253,7 +11175,7 @@
         <w:lastRenderedPageBreak/>
         <w:t>ВЫВОД</w:t>
       </w:r>
-      <w:bookmarkEnd w:id="4"/>
+      <w:bookmarkEnd w:id="5"/>
     </w:p>
     <w:p>
       <w:pPr>
@@ -11467,17 +11389,7 @@
           <w:sz w:val="28"/>
           <w:szCs w:val="28"/>
         </w:rPr>
-        <w:t xml:space="preserve"> позволил оценить влияние архитектуры на способность модели к о</w:t>
-      </w:r>
-      <w:bookmarkStart w:id="5" w:name="_GoBack"/>
-      <w:bookmarkEnd w:id="5"/>
-      <w:r>
-        <w:rPr>
-          <w:rFonts w:ascii="Times New Roman" w:hAnsi="Times New Roman" w:cs="Times New Roman"/>
-          <w:sz w:val="28"/>
-          <w:szCs w:val="28"/>
-        </w:rPr>
-        <w:t>бобщению.</w:t>
+        <w:t xml:space="preserve"> позволил оценить влияние архитектуры на способность модели к обобщению.</w:t>
       </w:r>
     </w:p>
     <w:p>
@@ -17755,6 +17667,7 @@
   <w:style w:type="character" w:default="1" w:styleId="DefaultParagraphFont">
     <w:name w:val="Default Paragraph Font"/>
     <w:uiPriority w:val="1"/>
+    <w:semiHidden/>
     <w:unhideWhenUsed/>
   </w:style>
   <w:style w:type="table" w:default="1" w:styleId="TableNormal">
@@ -18379,7 +18292,7 @@
 </file>
 
 <file path=customXml/itemProps1.xml><?xml version="1.0" encoding="utf-8"?>
-<ds:datastoreItem xmlns:ds="http://schemas.openxmlformats.org/officeDocument/2006/customXml" ds:itemID="{FBC1E539-B7B9-4BDC-A97C-398C95153C4E}">
+<ds:datastoreItem xmlns:ds="http://schemas.openxmlformats.org/officeDocument/2006/customXml" ds:itemID="{5FC3118C-91B6-4EF0-BC62-20209072BC37}">
   <ds:schemaRefs>
     <ds:schemaRef ds:uri="http://schemas.openxmlformats.org/officeDocument/2006/bibliography"/>
   </ds:schemaRefs>

</xml_diff>